<commit_message>
Disease Prediction on the way
</commit_message>
<xml_diff>
--- a/Prediction/Breast Cancer Prediction/Sample.docx
+++ b/Prediction/Breast Cancer Prediction/Sample.docx
@@ -701,6 +701,7 @@
           <w:bCs/>
           <w:sz w:val="22"/>
           <w:szCs w:val="22"/>
+          <w:lang w:val="en-IN"/>
         </w:rPr>
       </w:pPr>
       <w:r>
@@ -824,56 +825,9 @@
           <w:bCs/>
           <w:sz w:val="22"/>
           <w:szCs w:val="22"/>
-          <w:u w:val="none"/>
-          <w:lang w:val="en-IN"/>
-        </w:rPr>
-        <w:t>17</w:t>
-      </w:r>
-      <w:r>
-        <w:rPr>
-          <w:rFonts w:hint="default" w:ascii="Arial Black" w:hAnsi="Arial Black" w:cs="Arial Black"/>
-          <w:b/>
-          <w:bCs/>
-          <w:sz w:val="22"/>
-          <w:szCs w:val="22"/>
-          <w:u w:val="none"/>
-        </w:rPr>
-        <w:t>.</w:t>
-      </w:r>
-      <w:r>
-        <w:rPr>
-          <w:rFonts w:hint="default" w:ascii="Arial Black" w:hAnsi="Arial Black" w:cs="Arial Black"/>
-          <w:b/>
-          <w:bCs/>
-          <w:sz w:val="22"/>
-          <w:szCs w:val="22"/>
-          <w:u w:val="none"/>
-          <w:lang w:val="en-IN"/>
-        </w:rPr>
-        <w:t>9</w:t>
-      </w:r>
-      <w:r>
-        <w:rPr>
-          <w:rFonts w:hint="default" w:ascii="Arial Black" w:hAnsi="Arial Black" w:cs="Arial Black"/>
-          <w:b/>
-          <w:bCs/>
-          <w:sz w:val="22"/>
-          <w:szCs w:val="22"/>
-          <w:u w:val="none"/>
-          <w:lang w:val="en-US"/>
-        </w:rPr>
-        <w:t>9</w:t>
-      </w:r>
-      <w:r>
-        <w:rPr>
-          <w:rFonts w:hint="default" w:ascii="Arial Black" w:hAnsi="Arial Black" w:cs="Arial Black"/>
-          <w:b/>
-          <w:bCs/>
-          <w:sz w:val="22"/>
-          <w:szCs w:val="22"/>
-          <w:lang w:val="en-IN"/>
-        </w:rPr>
-        <w:tab/>
+          <w:lang w:val="en-IN"/>
+        </w:rPr>
+        <w:t>17.99</w:t>
       </w:r>
     </w:p>
     <w:p>
@@ -910,7 +864,28 @@
           <w:szCs w:val="22"/>
           <w:lang w:val="en-IN"/>
         </w:rPr>
-        <w:t>texture_mean</w:t>
+        <w:t>texture_m</w:t>
+      </w:r>
+      <w:r>
+        <w:rPr>
+          <w:rFonts w:hint="default"/>
+          <w:b/>
+          <w:bCs/>
+          <w:sz w:val="22"/>
+          <w:szCs w:val="22"/>
+          <w:lang w:val="en-IN"/>
+        </w:rPr>
+        <w:t>e</w:t>
+      </w:r>
+      <w:r>
+        <w:rPr>
+          <w:b/>
+          <w:bCs/>
+          <w:sz w:val="22"/>
+          <w:szCs w:val="22"/>
+          <w:lang w:val="en-IN"/>
+        </w:rPr>
+        <w:t>an</w:t>
       </w:r>
       <w:r>
         <w:rPr>
@@ -1044,23 +1019,25 @@
         </w:rPr>
         <w:tab/>
       </w:r>
-      <w:r>
-        <w:rPr>
-          <w:b/>
-          <w:bCs/>
-          <w:sz w:val="22"/>
-          <w:szCs w:val="22"/>
-          <w:lang w:val="en-IN"/>
-        </w:rPr>
-        <w:tab/>
-      </w:r>
-      <w:r>
-        <w:rPr>
-          <w:b/>
-          <w:bCs/>
-          <w:sz w:val="22"/>
-          <w:szCs w:val="22"/>
-          <w:u w:val="none"/>
+      <w:bookmarkStart w:id="1" w:name="_GoBack"/>
+      <w:bookmarkEnd w:id="1"/>
+      <w:r>
+        <w:rPr>
+          <w:b/>
+          <w:bCs/>
+          <w:sz w:val="22"/>
+          <w:szCs w:val="22"/>
+          <w:lang w:val="en-IN"/>
+        </w:rPr>
+        <w:tab/>
+      </w:r>
+      <w:r>
+        <w:rPr>
+          <w:rFonts w:hint="default"/>
+          <w:b/>
+          <w:bCs/>
+          <w:sz w:val="22"/>
+          <w:szCs w:val="22"/>
           <w:lang w:val="en-IN"/>
         </w:rPr>
         <w:t>10.38</w:t>
@@ -1121,17 +1098,7 @@
           <w:szCs w:val="22"/>
           <w:lang w:val="en-IN"/>
         </w:rPr>
-        <w:t xml:space="preserve">perimeter_mean                              </w:t>
-      </w:r>
-      <w:r>
-        <w:rPr>
-          <w:b/>
-          <w:bCs/>
-          <w:sz w:val="22"/>
-          <w:szCs w:val="22"/>
-          <w:lang w:val="en-IN"/>
-        </w:rPr>
-        <w:tab/>
+        <w:t>perimete</w:t>
       </w:r>
       <w:r>
         <w:rPr>
@@ -1142,6 +1109,37 @@
           <w:szCs w:val="22"/>
           <w:lang w:val="en-IN"/>
         </w:rPr>
+        <w:t>r</w:t>
+      </w:r>
+      <w:r>
+        <w:rPr>
+          <w:b/>
+          <w:bCs/>
+          <w:sz w:val="22"/>
+          <w:szCs w:val="22"/>
+          <w:lang w:val="en-IN"/>
+        </w:rPr>
+        <w:t xml:space="preserve">_mean                              </w:t>
+      </w:r>
+      <w:r>
+        <w:rPr>
+          <w:b/>
+          <w:bCs/>
+          <w:sz w:val="22"/>
+          <w:szCs w:val="22"/>
+          <w:lang w:val="en-IN"/>
+        </w:rPr>
+        <w:tab/>
+      </w:r>
+      <w:r>
+        <w:rPr>
+          <w:rFonts w:hint="default"/>
+          <w:b/>
+          <w:bCs/>
+          <w:sz w:val="22"/>
+          <w:szCs w:val="22"/>
+          <w:lang w:val="en-IN"/>
+        </w:rPr>
         <w:tab/>
       </w:r>
       <w:r>
@@ -1203,18 +1201,7 @@
           <w:u w:val="none"/>
           <w:lang w:val="en-IN"/>
         </w:rPr>
-        <w:t>122.8</w:t>
-      </w:r>
-      <w:r>
-        <w:rPr>
-          <w:b/>
-          <w:bCs/>
-          <w:sz w:val="22"/>
-          <w:szCs w:val="22"/>
-          <w:u w:val="none"/>
-          <w:lang w:val="en-IN"/>
-        </w:rPr>
-        <w:t xml:space="preserve">  </w:t>
+        <w:t xml:space="preserve">122.8  </w:t>
       </w:r>
       <w:r>
         <w:rPr>
@@ -5724,8 +5711,6 @@
         <w:spacing w:before="0" w:after="0" w:line="240" w:lineRule="auto"/>
         <w:jc w:val="left"/>
       </w:pPr>
-      <w:bookmarkStart w:id="1" w:name="_GoBack"/>
-      <w:bookmarkEnd w:id="1"/>
     </w:p>
     <w:sectPr>
       <w:pgSz w:w="12240" w:h="15840"/>
@@ -5855,7 +5840,7 @@
     <w:lsdException w:uiPriority="99" w:name="HTML Sample"/>
     <w:lsdException w:uiPriority="99" w:name="HTML Typewriter"/>
     <w:lsdException w:uiPriority="99" w:name="HTML Variable"/>
-    <w:lsdException w:uiPriority="99" w:name="Normal Table"/>
+    <w:lsdException w:qFormat="1" w:uiPriority="99" w:name="Normal Table"/>
     <w:lsdException w:uiPriority="99" w:name="annotation subject"/>
     <w:lsdException w:uiPriority="99" w:name="Table Simple 1"/>
     <w:lsdException w:uiPriority="99" w:name="Table Simple 2"/>
@@ -6030,6 +6015,7 @@
     <w:name w:val="Normal Table"/>
     <w:semiHidden/>
     <w:unhideWhenUsed/>
+    <w:qFormat/>
     <w:uiPriority w:val="99"/>
     <w:tblPr>
       <w:tblCellMar>

</xml_diff>

<commit_message>
Breast Cancer On the way
</commit_message>
<xml_diff>
--- a/Prediction/Breast Cancer Prediction/Sample.docx
+++ b/Prediction/Breast Cancer Prediction/Sample.docx
@@ -1035,7 +1035,21 @@
           <w:u w:val="none"/>
           <w:lang w:val="en-IN"/>
         </w:rPr>
-        <w:t>10.38</w:t>
+        <w:t>1</w:t>
+      </w:r>
+      <w:bookmarkStart w:id="1" w:name="_GoBack"/>
+      <w:bookmarkEnd w:id="1"/>
+      <w:r>
+        <w:rPr>
+          <w:rFonts w:hint="default" w:ascii="Arial Black" w:hAnsi="Arial Black" w:cs="Arial Black"/>
+          <w:b/>
+          <w:bCs/>
+          <w:sz w:val="24"/>
+          <w:szCs w:val="24"/>
+          <w:u w:val="none"/>
+          <w:lang w:val="en-IN"/>
+        </w:rPr>
+        <w:t>0.38</w:t>
       </w:r>
       <w:r>
         <w:rPr>
@@ -1102,7 +1116,7 @@
           <w:szCs w:val="24"/>
           <w:lang w:val="en-IN"/>
         </w:rPr>
-        <w:t xml:space="preserve">perimeter_mean                              </w:t>
+        <w:t xml:space="preserve">perimeter_mean                             </w:t>
       </w:r>
       <w:r>
         <w:rPr>
@@ -3064,8 +3078,6 @@
         </w:rPr>
         <w:tab/>
       </w:r>
-      <w:bookmarkStart w:id="1" w:name="_GoBack"/>
-      <w:bookmarkEnd w:id="1"/>
     </w:p>
     <w:permEnd w:id="12"/>
     <w:p>

</xml_diff>